<commit_message>
Add more text to our paper
</commit_message>
<xml_diff>
--- a/custom_diffuser_cam_ray_duran_eecs_590_fall_2021_rev3g_formatting.docx
+++ b/custom_diffuser_cam_ray_duran_eecs_590_fall_2021_rev3g_formatting.docx
@@ -3528,7 +3528,19 @@
         <w:rPr>
           <w:lang w:val="en-US"/>
         </w:rPr>
-        <w:t>The fourth and final area that we would like to consider after this project is how to speedup our processing so that the system with a diffuser can be used in real time. Here as a possible example we can take</w:t>
+        <w:t>The fourth and final area that we would like to consider after this project is how to speedup our processing so that the system with a diffuser can be used in real time. Here as a possible example</w:t>
+      </w:r>
+      <w:r>
+        <w:rPr>
+          <w:lang w:val="en-US"/>
+        </w:rPr>
+        <w:t>,</w:t>
+      </w:r>
+      <w:r>
+        <w:rPr>
+          <w:lang w:val="en-US"/>
+        </w:rPr>
+        <w:t xml:space="preserve"> we can take</w:t>
       </w:r>
       <w:r>
         <w:rPr>
@@ -3576,7 +3588,19 @@
         <w:rPr>
           <w:lang w:val="en-US"/>
         </w:rPr>
-        <w:t>).</w:t>
+        <w:t>) [</w:t>
+      </w:r>
+      <w:r>
+        <w:rPr>
+          <w:lang w:val="en-US"/>
+        </w:rPr>
+        <w:t>11]</w:t>
+      </w:r>
+      <w:r>
+        <w:rPr>
+          <w:lang w:val="en-US"/>
+        </w:rPr>
+        <w:t>.</w:t>
       </w:r>
       <w:r>
         <w:rPr>
@@ -3588,7 +3612,85 @@
         <w:rPr>
           <w:lang w:val="en-US"/>
         </w:rPr>
-        <w:t>, to gain speed in processing, we can also try to gain speed by implementing an approach that scales well with the size of the linear problem.</w:t>
+        <w:t>, to gain speed in processing, we can also try to gain speed by implementing an approach that scales well with the size of the linear problem</w:t>
+      </w:r>
+      <w:r>
+        <w:rPr>
+          <w:lang w:val="en-US"/>
+        </w:rPr>
+        <w:t xml:space="preserve">. Solving the compressive sensing problem with </w:t>
+      </w:r>
+      <w:r>
+        <w:rPr>
+          <w:lang w:val="en-US"/>
+        </w:rPr>
+        <w:t>A</w:t>
+      </w:r>
+      <w:r>
+        <w:rPr>
+          <w:lang w:val="en-US"/>
+        </w:rPr>
+        <w:t xml:space="preserve">lternating Direction Method of </w:t>
+      </w:r>
+      <w:r>
+        <w:rPr>
+          <w:lang w:val="en-US"/>
+        </w:rPr>
+        <w:t>Multipliers [</w:t>
+      </w:r>
+      <w:r>
+        <w:rPr>
+          <w:lang w:val="en-US"/>
+        </w:rPr>
+        <w:t>12]</w:t>
+      </w:r>
+      <w:r>
+        <w:rPr>
+          <w:lang w:val="en-US"/>
+        </w:rPr>
+        <w:t xml:space="preserve"> instead of with other convex optimization methods, like enforcing an L1 norm as a regularizing term</w:t>
+      </w:r>
+      <w:r>
+        <w:rPr>
+          <w:lang w:val="en-US"/>
+        </w:rPr>
+        <w:t>,</w:t>
+      </w:r>
+      <w:r>
+        <w:rPr>
+          <w:lang w:val="en-US"/>
+        </w:rPr>
+        <w:t xml:space="preserve"> allow us to use pre-computed portions</w:t>
+      </w:r>
+      <w:r>
+        <w:rPr>
+          <w:lang w:val="en-US"/>
+        </w:rPr>
+        <w:t xml:space="preserve"> of a LU decomposition [13</w:t>
+      </w:r>
+      <w:r>
+        <w:rPr>
+          <w:lang w:val="en-US"/>
+        </w:rPr>
+        <w:t>].</w:t>
+      </w:r>
+      <w:r>
+        <w:rPr>
+          <w:lang w:val="en-US"/>
+        </w:rPr>
+        <w:t xml:space="preserve"> </w:t>
+      </w:r>
+      <w:r>
+        <w:rPr>
+          <w:lang w:val="en-US"/>
+        </w:rPr>
+        <w:t xml:space="preserve"> </w:t>
+      </w:r>
+      <w:r>
+        <w:rPr>
+          <w:lang w:val="en-US"/>
+        </w:rPr>
+        <w:t xml:space="preserve"> </w:t>
       </w:r>
     </w:p>
     <w:p>
@@ -3975,6 +4077,7 @@
         </w:rPr>
       </w:pPr>
       <w:r>
+        <w:lastRenderedPageBreak/>
         <w:t>M. Cai, J. Chen, G. Pedrini, W. Osten, X. Liu, and X. Peng, “Lensless light-field imaging through diffuser encoding,”Light</w:t>
       </w:r>
       <w:r>
@@ -4012,7 +4115,6 @@
         </w:rPr>
       </w:pPr>
       <w:r>
-        <w:lastRenderedPageBreak/>
         <w:t>Z. Zhang,</w:t>
       </w:r>
       <w:r>
@@ -4034,6 +4136,60 @@
       </w:pPr>
       <w:r>
         <w:t>J. L. Jerez, “ PhD Thesis : Custom optimization algorithms for efficient hardware implenentation”, Imperial College London, Electrical Engineering Dept., (2013)</w:t>
+      </w:r>
+    </w:p>
+    <w:p>
+      <w:pPr>
+        <w:pStyle w:val="references"/>
+        <w:rPr>
+          <w:rFonts w:eastAsia="SimSun"/>
+          <w:b/>
+          <w:noProof w:val="0"/>
+          <w:spacing w:val="-1"/>
+          <w:sz w:val="20"/>
+          <w:szCs w:val="20"/>
+          <w:lang w:val="x-none" w:eastAsia="x-none"/>
+        </w:rPr>
+      </w:pPr>
+      <w:r>
+        <w:rPr>
+          <w:rFonts w:eastAsia="SimSun"/>
+          <w:bCs/>
+          <w:noProof w:val="0"/>
+          <w:spacing w:val="-1"/>
+          <w:lang w:eastAsia="x-none"/>
+        </w:rPr>
+        <w:t xml:space="preserve">R. Hayakawa, “Asymptotic Analysis of ADMM for Compressed Sensing,” </w:t>
+      </w:r>
+      <w:r>
+        <w:rPr>
+          <w:rFonts w:eastAsia="SimSun"/>
+          <w:bCs/>
+          <w:noProof w:val="0"/>
+          <w:spacing w:val="-1"/>
+          <w:lang w:eastAsia="x-none"/>
+        </w:rPr>
+        <w:t xml:space="preserve">Cornell </w:t>
+      </w:r>
+      <w:r>
+        <w:rPr>
+          <w:rFonts w:eastAsia="SimSun"/>
+          <w:bCs/>
+          <w:noProof w:val="0"/>
+          <w:spacing w:val="-1"/>
+          <w:lang w:eastAsia="x-none"/>
+        </w:rPr>
+        <w:t>University (</w:t>
+      </w:r>
+      <w:r>
+        <w:rPr>
+          <w:rFonts w:eastAsia="SimSun"/>
+          <w:bCs/>
+          <w:noProof w:val="0"/>
+          <w:spacing w:val="-1"/>
+          <w:lang w:eastAsia="x-none"/>
+        </w:rPr>
+        <w:t>2020)</w:t>
       </w:r>
     </w:p>
     <w:p>

</xml_diff>

<commit_message>
FINAL release of paper for EECS590
</commit_message>
<xml_diff>
--- a/custom_diffuser_cam_ray_duran_eecs_590_fall_2021_rev3g_formatting.docx
+++ b/custom_diffuser_cam_ray_duran_eecs_590_fall_2021_rev3g_formatting.docx
@@ -2509,7 +2509,16 @@
         <w:pStyle w:val="BodyText"/>
       </w:pPr>
       <w:r>
-        <w:t>As a result, with a small investment, several hundred dollars, we propose a more stable and practical solution that increases the prospect of repeated success.  As a first step we construct a custom housing using a 3-d printer. The housing is built on top of a sensor</w:t>
+        <w:t>As a result, with a small investment, several hundred dollars, we propose a more stable and practical solution that increases the prospect of repeated success.  As a first step we construct a custom housing using a 3</w:t>
+      </w:r>
+      <w:r>
+        <w:rPr>
+          <w:lang w:val="en-US"/>
+        </w:rPr>
+        <w:t>D</w:t>
+      </w:r>
+      <w:r>
+        <w:t xml:space="preserve"> printer. The housing is built on top of a sensor</w:t>
       </w:r>
       <w:r>
         <w:rPr>
@@ -3678,6 +3687,12 @@
         <w:rPr>
           <w:lang w:val="en-US"/>
         </w:rPr>
+        <w:t xml:space="preserve"> In addition to using embedded or external memory of an FPGA for acceleration of our linear system, we can also use the built-in digital signal processing units for additional speed up as well as to implement a Floating Point Unit(FPU) in an FPGA to increased the overall accuracy of our results.</w:t>
+      </w:r>
+      <w:r>
+        <w:rPr>
+          <w:lang w:val="en-US"/>
+        </w:rPr>
         <w:t xml:space="preserve"> </w:t>
       </w:r>
       <w:r>
@@ -4015,6 +4030,7 @@
         <w:ind w:start="17.70pt" w:hanging="17.70pt"/>
       </w:pPr>
       <w:r>
+        <w:lastRenderedPageBreak/>
         <w:t>N. Zeller, F. Quint, and U. Stilla</w:t>
       </w:r>
       <w:r>
@@ -4077,7 +4093,6 @@
         </w:rPr>
       </w:pPr>
       <w:r>
-        <w:lastRenderedPageBreak/>
         <w:t>M. Cai, J. Chen, G. Pedrini, W. Osten, X. Liu, and X. Peng, “Lensless light-field imaging through diffuser encoding,”Light</w:t>
       </w:r>
       <w:r>
@@ -4190,6 +4205,30 @@
           <w:lang w:eastAsia="x-none"/>
         </w:rPr>
         <w:t>2020)</w:t>
+      </w:r>
+    </w:p>
+    <w:p>
+      <w:pPr>
+        <w:pStyle w:val="references"/>
+        <w:rPr>
+          <w:rFonts w:eastAsia="SimSun"/>
+          <w:b/>
+          <w:noProof w:val="0"/>
+          <w:spacing w:val="-1"/>
+          <w:sz w:val="20"/>
+          <w:szCs w:val="20"/>
+          <w:lang w:val="x-none" w:eastAsia="x-none"/>
+        </w:rPr>
+      </w:pPr>
+      <w:r>
+        <w:rPr>
+          <w:rFonts w:eastAsia="SimSun"/>
+          <w:bCs/>
+          <w:noProof w:val="0"/>
+          <w:spacing w:val="-1"/>
+          <w:lang w:eastAsia="x-none"/>
+        </w:rPr>
+        <w:t>A. Abmann, Y. Wu, B. Stewart, A. Wallace, “Accelerated 3D image reconstruction for resource constrained systems,” EUSIPCO (2020)</w:t>
       </w:r>
     </w:p>
     <w:p>

</xml_diff>